<commit_message>
Added Personal_Travel_Assistant(PTA) - FastAPI - MongoDB
</commit_message>
<xml_diff>
--- a/Projects/Personal_Travel_Assistant(PTA)/Personal_Travel_Assistant(PTA).docx
+++ b/Projects/Personal_Travel_Assistant(PTA)/Personal_Travel_Assistant(PTA).docx
@@ -5,28 +5,24 @@
     <w:p>
       <w:pPr>
         <w:pStyle w:val="Title"/>
+        <w:jc w:val="center"/>
         <w:rPr>
           <w:rFonts w:cstheme="majorHAnsi"/>
           <w:b/>
           <w:bCs/>
-          <w:sz w:val="72"/>
-          <w:szCs w:val="72"/>
-        </w:rPr>
-      </w:pPr>
-      <w:r>
-        <w:rPr>
-          <w:rFonts w:cstheme="majorHAnsi"/>
-          <w:b/>
-          <w:bCs/>
+          <w:sz w:val="68"/>
+          <w:szCs w:val="68"/>
+        </w:rPr>
+      </w:pPr>
+      <w:r>
+        <w:rPr>
           <w:noProof/>
-          <w:sz w:val="72"/>
-          <w:szCs w:val="72"/>
         </w:rPr>
         <w:drawing>
-          <wp:inline distT="0" distB="0" distL="0" distR="0" wp14:anchorId="1FE93E49" wp14:editId="1108F77D">
-            <wp:extent cx="508000" cy="508000"/>
-            <wp:effectExtent l="0" t="0" r="6350" b="6350"/>
-            <wp:docPr id="1429589146" name="Picture 2"/>
+          <wp:inline distT="0" distB="0" distL="0" distR="0" wp14:anchorId="69FB91D0" wp14:editId="7315D5EA">
+            <wp:extent cx="908050" cy="868101"/>
+            <wp:effectExtent l="0" t="0" r="0" b="0"/>
+            <wp:docPr id="1212771858" name="Picture 4" descr="Generated image"/>
             <wp:cNvGraphicFramePr>
               <a:graphicFrameLocks xmlns:a="http://schemas.openxmlformats.org/drawingml/2006/main" noChangeAspect="1"/>
             </wp:cNvGraphicFramePr>
@@ -34,32 +30,36 @@
               <a:graphicData uri="http://schemas.openxmlformats.org/drawingml/2006/picture">
                 <pic:pic xmlns:pic="http://schemas.openxmlformats.org/drawingml/2006/picture">
                   <pic:nvPicPr>
-                    <pic:cNvPr id="1429589146" name="Picture 1429589146"/>
-                    <pic:cNvPicPr/>
+                    <pic:cNvPr id="0" name="Picture 6" descr="Generated image"/>
+                    <pic:cNvPicPr>
+                      <a:picLocks noChangeAspect="1" noChangeArrowheads="1"/>
+                    </pic:cNvPicPr>
                   </pic:nvPicPr>
                   <pic:blipFill>
-                    <a:blip r:embed="rId8" cstate="print">
+                    <a:blip r:embed="rId8">
                       <a:extLst>
                         <a:ext uri="{28A0092B-C50C-407E-A947-70E740481C1C}">
                           <a14:useLocalDpi xmlns:a14="http://schemas.microsoft.com/office/drawing/2010/main" val="0"/>
                         </a:ext>
-                        <a:ext uri="{837473B0-CC2E-450A-ABE3-18F120FF3D39}">
-                          <a1611:picAttrSrcUrl xmlns:a1611="http://schemas.microsoft.com/office/drawing/2016/11/main" r:id="rId9"/>
-                        </a:ext>
                       </a:extLst>
                     </a:blip>
+                    <a:srcRect/>
                     <a:stretch>
                       <a:fillRect/>
                     </a:stretch>
                   </pic:blipFill>
-                  <pic:spPr>
-                    <a:xfrm flipH="1">
+                  <pic:spPr bwMode="auto">
+                    <a:xfrm>
                       <a:off x="0" y="0"/>
-                      <a:ext cx="521741" cy="521741"/>
+                      <a:ext cx="959557" cy="917342"/>
                     </a:xfrm>
                     <a:prstGeom prst="rect">
                       <a:avLst/>
                     </a:prstGeom>
+                    <a:noFill/>
+                    <a:ln>
+                      <a:noFill/>
+                    </a:ln>
                   </pic:spPr>
                 </pic:pic>
               </a:graphicData>
@@ -67,7 +67,11 @@
           </wp:inline>
         </w:drawing>
       </w:r>
-      <w:r>
+    </w:p>
+    <w:p>
+      <w:pPr>
+        <w:pStyle w:val="Title"/>
+        <w:jc w:val="center"/>
         <w:rPr>
           <w:rFonts w:cstheme="majorHAnsi"/>
           <w:b/>
@@ -75,15 +79,14 @@
           <w:sz w:val="72"/>
           <w:szCs w:val="72"/>
         </w:rPr>
-        <w:t xml:space="preserve"> </w:t>
-      </w:r>
+      </w:pPr>
       <w:r>
         <w:rPr>
           <w:rFonts w:cstheme="majorHAnsi"/>
           <w:b/>
           <w:bCs/>
-          <w:sz w:val="72"/>
-          <w:szCs w:val="72"/>
+          <w:sz w:val="68"/>
+          <w:szCs w:val="68"/>
         </w:rPr>
         <w:t>Personal Travel Assistant (PTA)</w:t>
       </w:r>
@@ -414,6 +417,7 @@
           <w:sz w:val="32"/>
           <w:szCs w:val="32"/>
         </w:rPr>
+        <w:lastRenderedPageBreak/>
         <w:t>Book both bus &amp; hotel in one step.</w:t>
       </w:r>
     </w:p>
@@ -458,7 +462,6 @@
           <w:sz w:val="48"/>
           <w:szCs w:val="48"/>
         </w:rPr>
-        <w:lastRenderedPageBreak/>
         <w:t>3. System Architecture</w:t>
       </w:r>
     </w:p>
@@ -642,6 +645,7 @@
           <w:sz w:val="32"/>
           <w:szCs w:val="32"/>
         </w:rPr>
+        <w:lastRenderedPageBreak/>
         <w:drawing>
           <wp:inline distT="0" distB="0" distL="0" distR="0" wp14:anchorId="3AAC3583" wp14:editId="7B8DC7BD">
             <wp:extent cx="5653377" cy="4555490"/>
@@ -660,7 +664,7 @@
                     </pic:cNvPicPr>
                   </pic:nvPicPr>
                   <pic:blipFill>
-                    <a:blip r:embed="rId10">
+                    <a:blip r:embed="rId9">
                       <a:extLst>
                         <a:ext uri="{28A0092B-C50C-407E-A947-70E740481C1C}">
                           <a14:useLocalDpi xmlns:a14="http://schemas.microsoft.com/office/drawing/2010/main" val="0"/>
@@ -711,7 +715,6 @@
           <w:sz w:val="48"/>
           <w:szCs w:val="48"/>
         </w:rPr>
-        <w:lastRenderedPageBreak/>
         <w:t>4. Workflow</w:t>
       </w:r>
     </w:p>
@@ -865,6 +868,7 @@
           <w:sz w:val="48"/>
           <w:szCs w:val="48"/>
         </w:rPr>
+        <w:lastRenderedPageBreak/>
         <w:t>5. API Endpoints</w:t>
       </w:r>
       <w:r>
@@ -1218,7 +1222,6 @@
           <w:sz w:val="48"/>
           <w:szCs w:val="48"/>
         </w:rPr>
-        <w:lastRenderedPageBreak/>
         <w:t>6. MongoDB Schema</w:t>
       </w:r>
     </w:p>
@@ -1362,6 +1365,14 @@
           <w:szCs w:val="32"/>
         </w:rPr>
         <w:br/>
+      </w:r>
+      <w:r>
+        <w:rPr>
+          <w:rFonts w:cstheme="minorHAnsi"/>
+          <w:sz w:val="32"/>
+          <w:szCs w:val="32"/>
+        </w:rPr>
+        <w:lastRenderedPageBreak/>
         <w:t xml:space="preserve">  "</w:t>
       </w:r>
       <w:proofErr w:type="spellStart"/>
@@ -1557,6 +1568,111 @@
                 <pic:pic xmlns:pic="http://schemas.openxmlformats.org/drawingml/2006/picture">
                   <pic:nvPicPr>
                     <pic:cNvPr id="0" name="Picture 5"/>
+                    <pic:cNvPicPr>
+                      <a:picLocks noChangeAspect="1" noChangeArrowheads="1"/>
+                    </pic:cNvPicPr>
+                  </pic:nvPicPr>
+                  <pic:blipFill>
+                    <a:blip r:embed="rId10" cstate="print">
+                      <a:extLst>
+                        <a:ext uri="{28A0092B-C50C-407E-A947-70E740481C1C}">
+                          <a14:useLocalDpi xmlns:a14="http://schemas.microsoft.com/office/drawing/2010/main" val="0"/>
+                        </a:ext>
+                      </a:extLst>
+                    </a:blip>
+                    <a:srcRect/>
+                    <a:stretch>
+                      <a:fillRect/>
+                    </a:stretch>
+                  </pic:blipFill>
+                  <pic:spPr bwMode="auto">
+                    <a:xfrm>
+                      <a:off x="0" y="0"/>
+                      <a:ext cx="5486400" cy="2537460"/>
+                    </a:xfrm>
+                    <a:prstGeom prst="rect">
+                      <a:avLst/>
+                    </a:prstGeom>
+                    <a:noFill/>
+                    <a:ln>
+                      <a:noFill/>
+                    </a:ln>
+                  </pic:spPr>
+                </pic:pic>
+              </a:graphicData>
+            </a:graphic>
+          </wp:inline>
+        </w:drawing>
+      </w:r>
+    </w:p>
+    <w:p>
+      <w:pPr>
+        <w:pStyle w:val="ListParagraph"/>
+        <w:rPr>
+          <w:rFonts w:cstheme="minorHAnsi"/>
+          <w:b/>
+          <w:bCs/>
+          <w:sz w:val="32"/>
+          <w:szCs w:val="32"/>
+        </w:rPr>
+      </w:pPr>
+    </w:p>
+    <w:p>
+      <w:pPr>
+        <w:pStyle w:val="ListParagraph"/>
+        <w:numPr>
+          <w:ilvl w:val="0"/>
+          <w:numId w:val="4"/>
+        </w:numPr>
+        <w:rPr>
+          <w:rFonts w:cstheme="minorHAnsi"/>
+          <w:b/>
+          <w:bCs/>
+          <w:sz w:val="32"/>
+          <w:szCs w:val="32"/>
+        </w:rPr>
+      </w:pPr>
+      <w:r>
+        <w:rPr>
+          <w:rFonts w:cstheme="minorHAnsi"/>
+          <w:b/>
+          <w:bCs/>
+          <w:sz w:val="32"/>
+          <w:szCs w:val="32"/>
+        </w:rPr>
+        <w:t>Booking process</w:t>
+      </w:r>
+    </w:p>
+    <w:p>
+      <w:pPr>
+        <w:jc w:val="right"/>
+        <w:rPr>
+          <w:rFonts w:cstheme="minorHAnsi"/>
+          <w:sz w:val="32"/>
+          <w:szCs w:val="32"/>
+        </w:rPr>
+      </w:pPr>
+      <w:r>
+        <w:rPr>
+          <w:rFonts w:cstheme="minorHAnsi"/>
+          <w:noProof/>
+          <w:sz w:val="32"/>
+          <w:szCs w:val="32"/>
+        </w:rPr>
+        <w:lastRenderedPageBreak/>
+        <w:drawing>
+          <wp:inline distT="0" distB="0" distL="0" distR="0" wp14:anchorId="52D8C078" wp14:editId="136AB8E5">
+            <wp:extent cx="5486400" cy="2537460"/>
+            <wp:effectExtent l="0" t="0" r="0" b="0"/>
+            <wp:docPr id="1800652554" name="Picture 4"/>
+            <wp:cNvGraphicFramePr>
+              <a:graphicFrameLocks xmlns:a="http://schemas.openxmlformats.org/drawingml/2006/main" noChangeAspect="1"/>
+            </wp:cNvGraphicFramePr>
+            <a:graphic xmlns:a="http://schemas.openxmlformats.org/drawingml/2006/main">
+              <a:graphicData uri="http://schemas.openxmlformats.org/drawingml/2006/picture">
+                <pic:pic xmlns:pic="http://schemas.openxmlformats.org/drawingml/2006/picture">
+                  <pic:nvPicPr>
+                    <pic:cNvPr id="0" name="Picture 7"/>
                     <pic:cNvPicPr>
                       <a:picLocks noChangeAspect="1" noChangeArrowheads="1"/>
                     </pic:cNvPicPr>
@@ -1596,11 +1712,8 @@
     </w:p>
     <w:p>
       <w:pPr>
-        <w:pStyle w:val="ListParagraph"/>
-        <w:rPr>
-          <w:rFonts w:cstheme="minorHAnsi"/>
-          <w:b/>
-          <w:bCs/>
+        <w:rPr>
+          <w:rFonts w:cstheme="minorHAnsi"/>
           <w:sz w:val="32"/>
           <w:szCs w:val="32"/>
         </w:rPr>
@@ -1611,8 +1724,15 @@
         <w:pStyle w:val="ListParagraph"/>
         <w:numPr>
           <w:ilvl w:val="0"/>
-          <w:numId w:val="4"/>
+          <w:numId w:val="5"/>
         </w:numPr>
+        <w:rPr>
+          <w:rFonts w:cstheme="minorHAnsi"/>
+          <w:sz w:val="32"/>
+          <w:szCs w:val="32"/>
+        </w:rPr>
+      </w:pPr>
+      <w:r>
         <w:rPr>
           <w:rFonts w:cstheme="minorHAnsi"/>
           <w:b/>
@@ -1620,16 +1740,7 @@
           <w:sz w:val="32"/>
           <w:szCs w:val="32"/>
         </w:rPr>
-      </w:pPr>
-      <w:r>
-        <w:rPr>
-          <w:rFonts w:cstheme="minorHAnsi"/>
-          <w:b/>
-          <w:bCs/>
-          <w:sz w:val="32"/>
-          <w:szCs w:val="32"/>
-        </w:rPr>
-        <w:t>Booking process</w:t>
+        <w:t>Final bookings retrieval</w:t>
       </w:r>
     </w:p>
     <w:p>
@@ -1649,10 +1760,10 @@
           <w:szCs w:val="32"/>
         </w:rPr>
         <w:drawing>
-          <wp:inline distT="0" distB="0" distL="0" distR="0" wp14:anchorId="52D8C078" wp14:editId="136AB8E5">
+          <wp:inline distT="0" distB="0" distL="0" distR="0" wp14:anchorId="5D9255D4" wp14:editId="69058275">
             <wp:extent cx="5486400" cy="2537460"/>
             <wp:effectExtent l="0" t="0" r="0" b="0"/>
-            <wp:docPr id="1800652554" name="Picture 4"/>
+            <wp:docPr id="1395066886" name="Picture 5"/>
             <wp:cNvGraphicFramePr>
               <a:graphicFrameLocks xmlns:a="http://schemas.openxmlformats.org/drawingml/2006/main" noChangeAspect="1"/>
             </wp:cNvGraphicFramePr>
@@ -1660,7 +1771,7 @@
               <a:graphicData uri="http://schemas.openxmlformats.org/drawingml/2006/picture">
                 <pic:pic xmlns:pic="http://schemas.openxmlformats.org/drawingml/2006/picture">
                   <pic:nvPicPr>
-                    <pic:cNvPr id="0" name="Picture 7"/>
+                    <pic:cNvPr id="0" name="Picture 9"/>
                     <pic:cNvPicPr>
                       <a:picLocks noChangeAspect="1" noChangeArrowheads="1"/>
                     </pic:cNvPicPr>
@@ -1700,105 +1811,6 @@
     </w:p>
     <w:p>
       <w:pPr>
-        <w:rPr>
-          <w:rFonts w:cstheme="minorHAnsi"/>
-          <w:sz w:val="32"/>
-          <w:szCs w:val="32"/>
-        </w:rPr>
-      </w:pPr>
-    </w:p>
-    <w:p>
-      <w:pPr>
-        <w:pStyle w:val="ListParagraph"/>
-        <w:numPr>
-          <w:ilvl w:val="0"/>
-          <w:numId w:val="5"/>
-        </w:numPr>
-        <w:rPr>
-          <w:rFonts w:cstheme="minorHAnsi"/>
-          <w:sz w:val="32"/>
-          <w:szCs w:val="32"/>
-        </w:rPr>
-      </w:pPr>
-      <w:r>
-        <w:rPr>
-          <w:rFonts w:cstheme="minorHAnsi"/>
-          <w:b/>
-          <w:bCs/>
-          <w:sz w:val="32"/>
-          <w:szCs w:val="32"/>
-        </w:rPr>
-        <w:t>Final bookings retrieval</w:t>
-      </w:r>
-    </w:p>
-    <w:p>
-      <w:pPr>
-        <w:jc w:val="right"/>
-        <w:rPr>
-          <w:rFonts w:cstheme="minorHAnsi"/>
-          <w:sz w:val="32"/>
-          <w:szCs w:val="32"/>
-        </w:rPr>
-      </w:pPr>
-      <w:r>
-        <w:rPr>
-          <w:rFonts w:cstheme="minorHAnsi"/>
-          <w:noProof/>
-          <w:sz w:val="32"/>
-          <w:szCs w:val="32"/>
-        </w:rPr>
-        <w:drawing>
-          <wp:inline distT="0" distB="0" distL="0" distR="0" wp14:anchorId="5D9255D4" wp14:editId="69058275">
-            <wp:extent cx="5486400" cy="2537460"/>
-            <wp:effectExtent l="0" t="0" r="0" b="0"/>
-            <wp:docPr id="1395066886" name="Picture 5"/>
-            <wp:cNvGraphicFramePr>
-              <a:graphicFrameLocks xmlns:a="http://schemas.openxmlformats.org/drawingml/2006/main" noChangeAspect="1"/>
-            </wp:cNvGraphicFramePr>
-            <a:graphic xmlns:a="http://schemas.openxmlformats.org/drawingml/2006/main">
-              <a:graphicData uri="http://schemas.openxmlformats.org/drawingml/2006/picture">
-                <pic:pic xmlns:pic="http://schemas.openxmlformats.org/drawingml/2006/picture">
-                  <pic:nvPicPr>
-                    <pic:cNvPr id="0" name="Picture 9"/>
-                    <pic:cNvPicPr>
-                      <a:picLocks noChangeAspect="1" noChangeArrowheads="1"/>
-                    </pic:cNvPicPr>
-                  </pic:nvPicPr>
-                  <pic:blipFill>
-                    <a:blip r:embed="rId13" cstate="print">
-                      <a:extLst>
-                        <a:ext uri="{28A0092B-C50C-407E-A947-70E740481C1C}">
-                          <a14:useLocalDpi xmlns:a14="http://schemas.microsoft.com/office/drawing/2010/main" val="0"/>
-                        </a:ext>
-                      </a:extLst>
-                    </a:blip>
-                    <a:srcRect/>
-                    <a:stretch>
-                      <a:fillRect/>
-                    </a:stretch>
-                  </pic:blipFill>
-                  <pic:spPr bwMode="auto">
-                    <a:xfrm>
-                      <a:off x="0" y="0"/>
-                      <a:ext cx="5486400" cy="2537460"/>
-                    </a:xfrm>
-                    <a:prstGeom prst="rect">
-                      <a:avLst/>
-                    </a:prstGeom>
-                    <a:noFill/>
-                    <a:ln>
-                      <a:noFill/>
-                    </a:ln>
-                  </pic:spPr>
-                </pic:pic>
-              </a:graphicData>
-            </a:graphic>
-          </wp:inline>
-        </w:drawing>
-      </w:r>
-    </w:p>
-    <w:p>
-      <w:pPr>
         <w:pStyle w:val="Heading1"/>
         <w:rPr>
           <w:rFonts w:asciiTheme="minorHAnsi" w:hAnsiTheme="minorHAnsi" w:cstheme="minorHAnsi"/>
@@ -2534,7 +2546,7 @@
       </w:pPr>
     </w:p>
     <w:sectPr>
-      <w:headerReference w:type="default" r:id="rId14"/>
+      <w:headerReference w:type="default" r:id="rId13"/>
       <w:pgSz w:w="12240" w:h="15840" w:code="1"/>
       <w:pgMar w:top="2880" w:right="1440" w:bottom="1440" w:left="1440" w:header="720" w:footer="720" w:gutter="0"/>
       <w:cols w:space="720"/>

</xml_diff>